<commit_message>
change ref to ms.vb + changes to doc
</commit_message>
<xml_diff>
--- a/ex2.docx
+++ b/ex2.docx
@@ -19,16 +19,7 @@
           <w:sz w:val="44"/>
           <w:szCs w:val="44"/>
         </w:rPr>
-        <w:t xml:space="preserve">Exercise </w:t>
-      </w:r>
-      <w:r>
-        <w:rPr>
-          <w:b/>
-          <w:bCs/>
-          <w:sz w:val="44"/>
-          <w:szCs w:val="44"/>
-        </w:rPr>
-        <w:t>2</w:t>
+        <w:t>Exercise 2</w:t>
       </w:r>
     </w:p>
     <w:p>
@@ -37,13 +28,10 @@
       </w:r>
       <w:r>
         <w:br/>
-        <w:t>Shmuglin Daniel</w:t>
-      </w:r>
-      <w:r>
-        <w:t xml:space="preserve">, </w:t>
-      </w:r>
-      <w:r>
-        <w:t>305</w:t>
+        <w:t xml:space="preserve">Shmuglin Daniel, </w:t>
+      </w:r>
+      <w:r>
+        <w:t>305870636</w:t>
       </w:r>
     </w:p>
     <w:p>
@@ -77,15 +65,19 @@
         </w:numPr>
       </w:pPr>
       <w:r>
-        <w:t xml:space="preserve">We implemented “Favorites” feature. Our application allows marking posts in user’s friends new feed as favorites. Those post are displayed in additional tab in our application’s view. User can remove specific post from favorites later. Favorites post information stored using some data storage provider. We have implemented </w:t>
-      </w:r>
-      <w:proofErr w:type="spellStart"/>
-      <w:r>
-        <w:t>XmlFileStorage</w:t>
-      </w:r>
-      <w:proofErr w:type="spellEnd"/>
-      <w:r>
-        <w:t xml:space="preserve"> provider but the infrastructure of our application allows adding other implementations and easily switch to use them (for example, cloud storage provider).</w:t>
+        <w:t>We implemented “Favorites” feature. Our application allows marking posts in user’s friends new</w:t>
+      </w:r>
+      <w:r>
+        <w:t>s</w:t>
+      </w:r>
+      <w:r>
+        <w:t xml:space="preserve"> feed as favorites. Those post</w:t>
+      </w:r>
+      <w:r>
+        <w:t>s</w:t>
+      </w:r>
+      <w:r>
+        <w:t xml:space="preserve"> are displayed in additional tab in our application’s view. User can remove specific post from favorites later. Favorites post information stored using some data storage provider. We have implemented XmlFileStorage provider but the infrastructure of our application allows adding other implementations and easily switch to use them (for example, cloud storage provider).</w:t>
       </w:r>
       <w:r>
         <w:br/>
@@ -156,7 +148,7 @@
         </w:rPr>
         <w:drawing>
           <wp:inline distT="0" distB="0" distL="0" distR="0" wp14:anchorId="0AC6DEB9" wp14:editId="0A5B0786">
-            <wp:extent cx="4876800" cy="742950"/>
+            <wp:extent cx="4543425" cy="692163"/>
             <wp:effectExtent l="0" t="0" r="0" b="0"/>
             <wp:docPr id="3" name="Picture 3"/>
             <wp:cNvGraphicFramePr>
@@ -178,7 +170,7 @@
                   <pic:spPr>
                     <a:xfrm>
                       <a:off x="0" y="0"/>
-                      <a:ext cx="4876800" cy="742950"/>
+                      <a:ext cx="4549817" cy="693137"/>
                     </a:xfrm>
                     <a:prstGeom prst="rect">
                       <a:avLst/>
@@ -220,11 +212,9 @@
           <w:numId w:val="1"/>
         </w:numPr>
       </w:pPr>
-      <w:proofErr w:type="spellStart"/>
       <w:r>
         <w:t>FavoritesManager.cs</w:t>
       </w:r>
-      <w:proofErr w:type="spellEnd"/>
     </w:p>
     <w:p>
       <w:pPr>
@@ -234,11 +224,9 @@
           <w:numId w:val="1"/>
         </w:numPr>
       </w:pPr>
-      <w:proofErr w:type="spellStart"/>
       <w:r>
         <w:t>FavoriteItem.cs</w:t>
       </w:r>
-      <w:proofErr w:type="spellEnd"/>
     </w:p>
     <w:p>
       <w:pPr>
@@ -260,11 +248,9 @@
           <w:numId w:val="1"/>
         </w:numPr>
       </w:pPr>
-      <w:proofErr w:type="spellStart"/>
       <w:r>
         <w:t>DataStorageFactory.cs</w:t>
       </w:r>
-      <w:proofErr w:type="spellEnd"/>
     </w:p>
     <w:p>
       <w:pPr>
@@ -274,11 +260,9 @@
           <w:numId w:val="1"/>
         </w:numPr>
       </w:pPr>
-      <w:proofErr w:type="spellStart"/>
       <w:r>
         <w:t>IDataStorage.cs</w:t>
       </w:r>
-      <w:proofErr w:type="spellEnd"/>
     </w:p>
     <w:p>
       <w:pPr>
@@ -288,11 +272,9 @@
           <w:numId w:val="1"/>
         </w:numPr>
       </w:pPr>
-      <w:proofErr w:type="spellStart"/>
       <w:r>
         <w:t>XmlFileStorage.cs</w:t>
       </w:r>
-      <w:proofErr w:type="spellEnd"/>
     </w:p>
     <w:p>
       <w:pPr>
@@ -302,11 +284,9 @@
           <w:numId w:val="1"/>
         </w:numPr>
       </w:pPr>
-      <w:proofErr w:type="spellStart"/>
       <w:r>
         <w:t>IStorableItem.cs</w:t>
       </w:r>
-      <w:proofErr w:type="spellEnd"/>
     </w:p>
     <w:p>
       <w:pPr>
@@ -316,12 +296,10 @@
           <w:numId w:val="1"/>
         </w:numPr>
       </w:pPr>
-      <w:proofErr w:type="spellStart"/>
       <w:r>
         <w:lastRenderedPageBreak/>
         <w:t>SimpleStorableItem.cs</w:t>
       </w:r>
-      <w:proofErr w:type="spellEnd"/>
       <w:r>
         <w:br/>
       </w:r>
@@ -335,7 +313,19 @@
         </w:numPr>
       </w:pPr>
       <w:r>
-        <w:t xml:space="preserve">Second feature that we implemented allows to user instant translation of the specific post to desired language using one of implemented translators. In this exercise we allowed selection of one of </w:t>
+        <w:t>Second feature that we</w:t>
+      </w:r>
+      <w:r>
+        <w:t>’ve</w:t>
+      </w:r>
+      <w:r>
+        <w:t xml:space="preserve"> implemented allows </w:t>
+      </w:r>
+      <w:r>
+        <w:t>the user instant translating</w:t>
+      </w:r>
+      <w:r>
+        <w:t xml:space="preserve"> of the specific post to desired language using one of implemented translators. In this exercise we allowed selection of one of </w:t>
       </w:r>
       <w:r>
         <w:t>three</w:t>
@@ -460,23 +450,7 @@
         <w:t>Translation</w:t>
       </w:r>
       <w:r>
-        <w:t xml:space="preserve">) based on defined </w:t>
-      </w:r>
-      <w:proofErr w:type="spellStart"/>
-      <w:r>
-        <w:t>enums</w:t>
-      </w:r>
-      <w:proofErr w:type="spellEnd"/>
-      <w:r>
-        <w:t xml:space="preserve">. It makes adding and using new translator (e.g. </w:t>
-      </w:r>
-      <w:proofErr w:type="spellStart"/>
-      <w:r>
-        <w:t>google</w:t>
-      </w:r>
-      <w:proofErr w:type="spellEnd"/>
-      <w:r>
-        <w:t xml:space="preserve"> translate</w:t>
+        <w:t>) based on defined enums. It makes adding and using new translator (e.g. google translate</w:t>
       </w:r>
       <w:r>
         <w:t>) matter</w:t>
@@ -484,11 +458,9 @@
       <w:r>
         <w:t xml:space="preserve"> of implementation and update of the appropriate </w:t>
       </w:r>
-      <w:proofErr w:type="spellStart"/>
       <w:r>
         <w:t>enum</w:t>
       </w:r>
-      <w:proofErr w:type="spellEnd"/>
       <w:r>
         <w:t>.</w:t>
       </w:r>
@@ -497,6 +469,8 @@
       </w:r>
       <w:r>
         <w:br/>
+      </w:r>
+      <w:r>
         <w:t>In order to use this feature user should simply click on the “Translated” tab in the post area:</w:t>
       </w:r>
       <w:r>
@@ -507,7 +481,7 @@
           <w:noProof/>
         </w:rPr>
         <w:drawing>
-          <wp:inline distT="0" distB="0" distL="0" distR="0" wp14:anchorId="1B4F4433" wp14:editId="2310F565">
+          <wp:inline distT="0" distB="0" distL="0" distR="0" wp14:anchorId="65FE8E72" wp14:editId="71AB97D5">
             <wp:extent cx="4629150" cy="969403"/>
             <wp:effectExtent l="0" t="0" r="0" b="2540"/>
             <wp:docPr id="2" name="Picture 2"/>
@@ -547,8 +521,12 @@
       <w:pPr>
         <w:pStyle w:val="ListParagraph"/>
       </w:pPr>
-      <w:r>
-        <w:br/>
+    </w:p>
+    <w:p>
+      <w:pPr>
+        <w:pStyle w:val="ListParagraph"/>
+      </w:pPr>
+      <w:r>
         <w:t>User can select desired language and translator in the application menu.</w:t>
       </w:r>
     </w:p>
@@ -562,10 +540,7 @@
         <w:pStyle w:val="ListParagraph"/>
       </w:pPr>
       <w:r>
-        <w:t>Sources related to this feature are located under project’</w:t>
-      </w:r>
-      <w:r>
-        <w:t xml:space="preserve">s folder </w:t>
+        <w:t xml:space="preserve">Sources related to this feature are located under project’s folder </w:t>
       </w:r>
       <w:r>
         <w:rPr>
@@ -586,11 +561,9 @@
           <w:numId w:val="2"/>
         </w:numPr>
       </w:pPr>
-      <w:proofErr w:type="spellStart"/>
       <w:r>
         <w:t>TranslatorFactory.cs</w:t>
       </w:r>
-      <w:proofErr w:type="spellEnd"/>
     </w:p>
     <w:p>
       <w:pPr>
@@ -600,11 +573,9 @@
           <w:numId w:val="2"/>
         </w:numPr>
       </w:pPr>
-      <w:proofErr w:type="spellStart"/>
       <w:r>
         <w:t>ITranslator.cs</w:t>
       </w:r>
-      <w:proofErr w:type="spellEnd"/>
     </w:p>
     <w:p>
       <w:pPr>
@@ -614,11 +585,9 @@
           <w:numId w:val="2"/>
         </w:numPr>
       </w:pPr>
-      <w:proofErr w:type="spellStart"/>
       <w:r>
         <w:t>ITranslationResult.cs</w:t>
       </w:r>
-      <w:proofErr w:type="spellEnd"/>
     </w:p>
     <w:p>
       <w:pPr>
@@ -628,11 +597,9 @@
           <w:numId w:val="2"/>
         </w:numPr>
       </w:pPr>
-      <w:proofErr w:type="spellStart"/>
       <w:r>
         <w:t>ITranslatorHost.cs</w:t>
       </w:r>
-      <w:proofErr w:type="spellEnd"/>
     </w:p>
     <w:p>
       <w:pPr>
@@ -654,11 +621,9 @@
           <w:numId w:val="2"/>
         </w:numPr>
       </w:pPr>
-      <w:proofErr w:type="spellStart"/>
       <w:r>
         <w:t>BingTranslator.cs</w:t>
       </w:r>
-      <w:proofErr w:type="spellEnd"/>
     </w:p>
     <w:p>
       <w:pPr>
@@ -668,11 +633,9 @@
           <w:numId w:val="2"/>
         </w:numPr>
       </w:pPr>
-      <w:proofErr w:type="spellStart"/>
       <w:r>
         <w:t>AdmAccessToken.cs</w:t>
       </w:r>
-      <w:proofErr w:type="spellEnd"/>
     </w:p>
     <w:p>
       <w:pPr>
@@ -682,11 +645,9 @@
           <w:numId w:val="2"/>
         </w:numPr>
       </w:pPr>
-      <w:proofErr w:type="spellStart"/>
       <w:r>
         <w:t>AdmAuthentication.cs</w:t>
       </w:r>
-      <w:proofErr w:type="spellEnd"/>
     </w:p>
     <w:p>
       <w:pPr>
@@ -732,13 +693,45 @@
           <w:numId w:val="2"/>
         </w:numPr>
       </w:pPr>
-      <w:proofErr w:type="spellStart"/>
       <w:r>
         <w:t>DummyTranslator.cs</w:t>
       </w:r>
-      <w:proofErr w:type="spellEnd"/>
-    </w:p>
-    <w:p/>
+    </w:p>
+    <w:p>
+      <w:r>
+        <w:rPr>
+          <w:u w:val="single"/>
+        </w:rPr>
+        <w:lastRenderedPageBreak/>
+        <w:t>NOTE</w:t>
+      </w:r>
+      <w:r>
+        <w:t xml:space="preserve">. In our project we have used controls from </w:t>
+      </w:r>
+      <w:r>
+        <w:rPr>
+          <w:b/>
+          <w:bCs/>
+        </w:rPr>
+        <w:t>Microsoft.VisualBasic.PowerPacks.Vs.dll</w:t>
+      </w:r>
+      <w:r>
+        <w:t xml:space="preserve"> assembly which is not part of .NET Framework but comes with Visual Studio installation.</w:t>
+      </w:r>
+      <w:r>
+        <w:t xml:space="preserve"> We don’t submit that dll but </w:t>
+      </w:r>
+      <w:r>
+        <w:t xml:space="preserve">on other machine </w:t>
+      </w:r>
+      <w:r>
+        <w:t>it could be in different location than referenced in the project.</w:t>
+      </w:r>
+    </w:p>
+    <w:p>
+      <w:bookmarkStart w:id="0" w:name="_GoBack"/>
+      <w:bookmarkEnd w:id="0"/>
+    </w:p>
     <w:p>
       <w:pPr>
         <w:jc w:val="center"/>
@@ -758,7 +751,6 @@
           <w:szCs w:val="36"/>
           <w:u w:val="single"/>
         </w:rPr>
-        <w:lastRenderedPageBreak/>
         <w:t>Diagrams</w:t>
       </w:r>
     </w:p>
@@ -847,9 +839,9 @@
         </w:rPr>
         <w:drawing>
           <wp:inline distT="0" distB="0" distL="0" distR="0">
-            <wp:extent cx="6086475" cy="3731996"/>
-            <wp:effectExtent l="0" t="0" r="0" b="1905"/>
-            <wp:docPr id="8" name="Picture 8"/>
+            <wp:extent cx="5943600" cy="3895725"/>
+            <wp:effectExtent l="0" t="0" r="0" b="9525"/>
+            <wp:docPr id="5" name="Picture 5"/>
             <wp:cNvGraphicFramePr>
               <a:graphicFrameLocks xmlns:a="http://schemas.openxmlformats.org/drawingml/2006/main" noChangeAspect="1"/>
             </wp:cNvGraphicFramePr>
@@ -878,7 +870,7 @@
                   <pic:spPr bwMode="auto">
                     <a:xfrm>
                       <a:off x="0" y="0"/>
-                      <a:ext cx="6086475" cy="3731996"/>
+                      <a:ext cx="5943600" cy="3895725"/>
                     </a:xfrm>
                     <a:prstGeom prst="rect">
                       <a:avLst/>
@@ -907,6 +899,7 @@
         </w:numPr>
       </w:pPr>
       <w:r>
+        <w:lastRenderedPageBreak/>
         <w:t>Translation Sequence Diagram (Translate scenario)</w:t>
       </w:r>
       <w:r>
@@ -969,7 +962,6 @@
         </w:numPr>
       </w:pPr>
       <w:r>
-        <w:lastRenderedPageBreak/>
         <w:t>Favorites Class Diagram</w:t>
       </w:r>
       <w:r>
@@ -1038,8 +1030,6 @@
       <w:r>
         <w:t xml:space="preserve"> </w:t>
       </w:r>
-      <w:bookmarkStart w:id="0" w:name="_GoBack"/>
-      <w:bookmarkEnd w:id="0"/>
       <w:r>
         <w:br/>
       </w:r>

</xml_diff>

<commit_message>
Change doc - ad UI cd + translation note
</commit_message>
<xml_diff>
--- a/ex2.docx
+++ b/ex2.docx
@@ -534,6 +534,17 @@
       <w:pPr>
         <w:pStyle w:val="ListParagraph"/>
       </w:pPr>
+      <w:r>
+        <w:br/>
+      </w:r>
+      <w:r>
+        <w:t xml:space="preserve">Note that once post is translated, the translation result is cached for the performance sake. Any future changes of the active translator/language will not affect translated posts (until post is reloaded). Post is “lazy” translated, i.e. it will be translated only when user clicks on the “Translated” tab. </w:t>
+      </w:r>
+    </w:p>
+    <w:p>
+      <w:pPr>
+        <w:pStyle w:val="ListParagraph"/>
+      </w:pPr>
     </w:p>
     <w:p>
       <w:pPr>
@@ -612,6 +623,9 @@
       <w:r>
         <w:t>Bing</w:t>
       </w:r>
+      <w:r>
+        <w:t xml:space="preserve"> translator</w:t>
+      </w:r>
     </w:p>
     <w:p>
       <w:pPr>
@@ -660,6 +674,11 @@
       <w:r>
         <w:t>Base64</w:t>
       </w:r>
+      <w:r>
+        <w:t xml:space="preserve"> translator</w:t>
+      </w:r>
+      <w:bookmarkStart w:id="0" w:name="_GoBack"/>
+      <w:bookmarkEnd w:id="0"/>
     </w:p>
     <w:p>
       <w:pPr>
@@ -670,6 +689,7 @@
         </w:numPr>
       </w:pPr>
       <w:r>
+        <w:lastRenderedPageBreak/>
         <w:t>Base64Translator.cs</w:t>
       </w:r>
     </w:p>
@@ -683,6 +703,9 @@
       </w:pPr>
       <w:r>
         <w:t>Dummy</w:t>
+      </w:r>
+      <w:r>
+        <w:t xml:space="preserve"> translator</w:t>
       </w:r>
     </w:p>
     <w:p>
@@ -702,7 +725,6 @@
         <w:rPr>
           <w:u w:val="single"/>
         </w:rPr>
-        <w:lastRenderedPageBreak/>
         <w:t>NOTE</w:t>
       </w:r>
       <w:r>
@@ -727,8 +749,6 @@
       <w:r>
         <w:t xml:space="preserve"> standard</w:t>
       </w:r>
-      <w:bookmarkStart w:id="0" w:name="_GoBack"/>
-      <w:bookmarkEnd w:id="0"/>
       <w:r>
         <w:t xml:space="preserve"> .NET Framework but comes with Visual Studio installation.</w:t>
       </w:r>
@@ -1084,6 +1104,76 @@
                     <a:ln>
                       <a:noFill/>
                     </a:ln>
+                  </pic:spPr>
+                </pic:pic>
+              </a:graphicData>
+            </a:graphic>
+          </wp:inline>
+        </w:drawing>
+      </w:r>
+    </w:p>
+    <w:p>
+      <w:r>
+        <w:br w:type="page"/>
+      </w:r>
+    </w:p>
+    <w:p>
+      <w:pPr>
+        <w:pStyle w:val="ListParagraph"/>
+        <w:numPr>
+          <w:ilvl w:val="0"/>
+          <w:numId w:val="3"/>
+        </w:numPr>
+      </w:pPr>
+      <w:r>
+        <w:lastRenderedPageBreak/>
+        <w:t>UI Controls Class Diagram</w:t>
+      </w:r>
+    </w:p>
+    <w:p>
+      <w:pPr>
+        <w:pStyle w:val="ListParagraph"/>
+        <w:tabs>
+          <w:tab w:val="left" w:pos="0"/>
+        </w:tabs>
+        <w:ind w:left="-720"/>
+      </w:pPr>
+      <w:r>
+        <w:br/>
+      </w:r>
+      <w:r>
+        <w:rPr>
+          <w:noProof/>
+        </w:rPr>
+        <w:drawing>
+          <wp:inline distT="0" distB="0" distL="0" distR="0" wp14:anchorId="1D92EDF9" wp14:editId="28C02B05">
+            <wp:extent cx="7465910" cy="5010150"/>
+            <wp:effectExtent l="0" t="0" r="1905" b="0"/>
+            <wp:docPr id="9" name="Picture 9"/>
+            <wp:cNvGraphicFramePr>
+              <a:graphicFrameLocks xmlns:a="http://schemas.openxmlformats.org/drawingml/2006/main" noChangeAspect="1"/>
+            </wp:cNvGraphicFramePr>
+            <a:graphic xmlns:a="http://schemas.openxmlformats.org/drawingml/2006/main">
+              <a:graphicData uri="http://schemas.openxmlformats.org/drawingml/2006/picture">
+                <pic:pic xmlns:pic="http://schemas.openxmlformats.org/drawingml/2006/picture">
+                  <pic:nvPicPr>
+                    <pic:cNvPr id="0" name=""/>
+                    <pic:cNvPicPr/>
+                  </pic:nvPicPr>
+                  <pic:blipFill>
+                    <a:blip r:embed="rId15"/>
+                    <a:stretch>
+                      <a:fillRect/>
+                    </a:stretch>
+                  </pic:blipFill>
+                  <pic:spPr>
+                    <a:xfrm>
+                      <a:off x="0" y="0"/>
+                      <a:ext cx="7466369" cy="5010458"/>
+                    </a:xfrm>
+                    <a:prstGeom prst="rect">
+                      <a:avLst/>
+                    </a:prstGeom>
                   </pic:spPr>
                 </pic:pic>
               </a:graphicData>

</xml_diff>